<commit_message>
Ajustes Validación 4 de Junio
</commit_message>
<xml_diff>
--- a/fuentes/CF3_DI.docx
+++ b/fuentes/CF3_DI.docx
@@ -3103,9 +3103,19 @@
           <w:numId w:val="47"/>
         </w:numPr>
         <w:spacing w:line="360" w:lineRule="auto"/>
-      </w:pPr>
-      <w:r>
-        <w:t>Una proposición es invariable, dado que no cambia de género.</w:t>
+        <w:rPr/>
+      </w:pPr>
+      <w:r>
+        <w:rPr/>
+        <w:t>Una pr</w:t>
+      </w:r>
+      <w:r>
+        <w:rPr/>
+        <w:t>e</w:t>
+      </w:r>
+      <w:r>
+        <w:rPr/>
+        <w:t>posición es invariable, dado que no cambia de género.</w:t>
       </w:r>
     </w:p>
     <w:p>
@@ -3116,10 +3126,15 @@
           <w:numId w:val="47"/>
         </w:numPr>
         <w:spacing w:line="360" w:lineRule="auto"/>
-      </w:pPr>
-      <w:r>
-        <w:lastRenderedPageBreak/>
-        <w:t>Un término nominal u oracional, quiere decir que es perteneciente o relativo a nombre y oracional porque construye una oración.</w:t>
+        <w:rPr/>
+      </w:pPr>
+      <w:r>
+        <w:rPr/>
+        <w:t>Un término nominal u oracional, quiere decir que es perteneciente</w:t>
+      </w:r>
+      <w:r>
+        <w:rPr/>
+        <w:t xml:space="preserve"> o relativo a nombre y oracional porque construye una oración.</w:t>
       </w:r>
     </w:p>
     <w:p>
@@ -3140,7 +3155,8 @@
         <w:spacing w:line="360" w:lineRule="auto"/>
       </w:pPr>
       <w:r>
-        <w:t>El Centro de Estudios de Lectura y Escritura – CELEE de la Universidad EAFIT (s. f.) refiere que las preposiciones cumplen una función sintáctica (modo en que se combinan las palabras): “unir palabras o frases dentro de un enunciado”. También cumplen una función semántica (significado de las palabras) “concretar el significado de la palabra siguiente con relación a la anterior y sirven para indicar lugar, tiempo, destino, causa, etc.”</w:t>
+        <w:rPr/>
+        <w:t>El Centro de Estudios de Lectura y Escritura – CELEE de la Universidad EAFIT (s.f.) refiere que las preposiciones cumplen una función sintáctica (modo en que se combinan las palabras): “unir palabras o frases dentro de un enunciado”. También cumplen una función semántica (significado de las palabras) “concretar el significado de la palabra siguiente con relación a la anterior y sirven para indicar lugar, tiempo, destino, causa, etc.”</w:t>
       </w:r>
     </w:p>
     <w:p>
@@ -4400,7 +4416,7 @@
               <w:pStyle w:val="Normal0"/>
               <w:rPr>
                 <w:b w:val="0"/>
-                <w:bCs/>
+                <w:bCs w:val="0"/>
                 <w:sz w:val="22"/>
                 <w:szCs w:val="22"/>
               </w:rPr>
@@ -4408,11 +4424,29 @@
             <w:r>
               <w:rPr>
                 <w:b w:val="0"/>
-                <w:bCs/>
+                <w:bCs w:val="0"/>
                 <w:sz w:val="22"/>
                 <w:szCs w:val="22"/>
               </w:rPr>
-              <w:t>EAFIT (s. F.). Las preposiciones y su función.</w:t>
+              <w:t>EAFIT (s.</w:t>
+            </w:r>
+            <w:r>
+              <w:rPr>
+                <w:b w:val="0"/>
+                <w:bCs w:val="0"/>
+                <w:sz w:val="22"/>
+                <w:szCs w:val="22"/>
+              </w:rPr>
+              <w:t>f</w:t>
+            </w:r>
+            <w:r>
+              <w:rPr>
+                <w:b w:val="0"/>
+                <w:bCs w:val="0"/>
+                <w:sz w:val="22"/>
+                <w:szCs w:val="22"/>
+              </w:rPr>
+              <w:t>.). Las preposiciones y su función.</w:t>
             </w:r>
           </w:p>
         </w:tc>
@@ -5338,7 +5372,7 @@
               <w:pStyle w:val="Normal0"/>
               <w:rPr>
                 <w:b w:val="0"/>
-                <w:bCs/>
+                <w:bCs w:val="0"/>
                 <w:sz w:val="22"/>
                 <w:szCs w:val="22"/>
               </w:rPr>
@@ -5346,9 +5380,23 @@
             <w:r>
               <w:rPr>
                 <w:b w:val="0"/>
-                <w:bCs/>
-              </w:rPr>
-              <w:t>conjunto de signos organizados de manera coherente que comunican un mensaje. puede ser escrito, oral o visual.</w:t>
+                <w:bCs w:val="0"/>
+              </w:rPr>
+              <w:t xml:space="preserve">conjunto de signos organizados de manera coherente que comunican un mensaje. </w:t>
+            </w:r>
+            <w:r>
+              <w:rPr>
+                <w:b w:val="0"/>
+                <w:bCs w:val="0"/>
+              </w:rPr>
+              <w:t>P</w:t>
+            </w:r>
+            <w:r>
+              <w:rPr>
+                <w:b w:val="0"/>
+                <w:bCs w:val="0"/>
+              </w:rPr>
+              <w:t>uede ser escrito, oral o visual.</w:t>
             </w:r>
           </w:p>
         </w:tc>
@@ -9350,16 +9398,16 @@
     <w:nsid w:val="212410B4"/>
     <w:multiLevelType w:val="hybridMultilevel"/>
     <w:tmpl w:val="F70C4C4A"/>
-    <w:lvl w:ilvl="0" w:tplc="240A0001">
-      <w:start w:val="1"/>
-      <w:numFmt w:val="bullet"/>
-      <w:lvlText w:val=""/>
+    <w:lvl w:ilvl="0">
+      <w:start w:val="1"/>
+      <w:numFmt w:val="bullet"/>
+      <w:lvlText w:val=""/>
       <w:lvlJc w:val="left"/>
       <w:pPr>
         <w:ind w:left="720" w:hanging="360"/>
       </w:pPr>
       <w:rPr>
-        <w:rFonts w:hint="default" w:ascii="Symbol" w:hAnsi="Symbol"/>
+        <w:rFonts w:hint="default" w:ascii="Wingdings" w:hAnsi="Wingdings"/>
       </w:rPr>
     </w:lvl>
     <w:lvl w:ilvl="1" w:tplc="240A0003" w:tentative="1">

</xml_diff>